<commit_message>
Fix: - enroll course by changine sql query - coursetopic - edituser - phonefield validator - createcourse validator
</commit_message>
<xml_diff>
--- a/docs/final_paper_sistem_informasi_absensi.docx
+++ b/docs/final_paper_sistem_informasi_absensi.docx
@@ -121,52 +121,66 @@
           <w:rFonts w:ascii="Times New Roman" w:hAnsi="Times New Roman"/>
         </w:rPr>
       </w:pPr>
-      <w:r>
-        <w:rPr>
-          <w:rFonts w:ascii="Times New Roman" w:hAnsi="Times New Roman"/>
-        </w:rPr>
-        <w:fldChar w:fldCharType="begin"/>
-      </w:r>
-      <w:r>
-        <w:rPr>
-          <w:rFonts w:ascii="Times New Roman" w:hAnsi="Times New Roman"/>
-        </w:rPr>
-        <w:instrText xml:space="preserve"> HYPERLINK "mailto:eka-suryana@unj.ac.id" </w:instrText>
-      </w:r>
-      <w:r>
-        <w:rPr>
-          <w:rFonts w:ascii="Times New Roman" w:hAnsi="Times New Roman"/>
-        </w:rPr>
-        <w:fldChar w:fldCharType="separate"/>
-      </w:r>
-      <w:r>
-        <w:rPr>
-          <w:rStyle w:val="Hyperlink"/>
-          <w:rFonts w:ascii="Times New Roman" w:hAnsi="Times New Roman"/>
-        </w:rPr>
-        <w:t>eka-suryana@unj.ac.id</w:t>
-      </w:r>
-      <w:r>
-        <w:rPr>
-          <w:rFonts w:ascii="Times New Roman" w:hAnsi="Times New Roman"/>
-        </w:rPr>
-        <w:fldChar w:fldCharType="end"/>
-      </w:r>
-      <w:r>
-        <w:rPr>
-          <w:rFonts w:ascii="Times New Roman" w:hAnsi="Times New Roman"/>
-        </w:rPr>
-        <w:t xml:space="preserve">, </w:t>
-      </w:r>
       <w:hyperlink r:id="rId9" w:history="1">
         <w:r>
           <w:rPr>
             <w:rStyle w:val="Hyperlink"/>
             <w:rFonts w:ascii="Times New Roman" w:hAnsi="Times New Roman"/>
           </w:rPr>
-          <w:t>dindakudo@gmail.com</w:t>
+          <w:t>eka-suryana@unj.ac.id</w:t>
         </w:r>
       </w:hyperlink>
+      <w:r>
+        <w:rPr>
+          <w:rFonts w:ascii="Times New Roman" w:hAnsi="Times New Roman"/>
+        </w:rPr>
+        <w:t xml:space="preserve">, </w:t>
+      </w:r>
+      <w:bookmarkStart w:id="0" w:name="_GoBack"/>
+      <w:bookmarkEnd w:id="0"/>
+      <w:r>
+        <w:rPr>
+          <w:rFonts w:ascii="Times New Roman" w:hAnsi="Times New Roman"/>
+        </w:rPr>
+        <w:fldChar w:fldCharType="begin"/>
+      </w:r>
+      <w:r>
+        <w:rPr>
+          <w:rFonts w:ascii="Times New Roman" w:hAnsi="Times New Roman"/>
+        </w:rPr>
+        <w:instrText xml:space="preserve"> HYPERLINK "mailto:</w:instrText>
+      </w:r>
+      <w:r>
+        <w:rPr>
+          <w:rFonts w:ascii="Times New Roman" w:hAnsi="Times New Roman"/>
+        </w:rPr>
+        <w:instrText>dindakhrsm@gmail.com</w:instrText>
+      </w:r>
+      <w:r>
+        <w:rPr>
+          <w:rFonts w:ascii="Times New Roman" w:hAnsi="Times New Roman"/>
+        </w:rPr>
+        <w:instrText xml:space="preserve">" </w:instrText>
+      </w:r>
+      <w:r>
+        <w:rPr>
+          <w:rFonts w:ascii="Times New Roman" w:hAnsi="Times New Roman"/>
+        </w:rPr>
+        <w:fldChar w:fldCharType="separate"/>
+      </w:r>
+      <w:r>
+        <w:rPr>
+          <w:rStyle w:val="Hyperlink"/>
+          <w:rFonts w:ascii="Times New Roman" w:hAnsi="Times New Roman"/>
+        </w:rPr>
+        <w:t>dindakhrsm@gmail.com</w:t>
+      </w:r>
+      <w:r>
+        <w:rPr>
+          <w:rFonts w:ascii="Times New Roman" w:hAnsi="Times New Roman"/>
+        </w:rPr>
+        <w:fldChar w:fldCharType="end"/>
+      </w:r>
       <w:r>
         <w:rPr>
           <w:rFonts w:ascii="Times New Roman" w:hAnsi="Times New Roman"/>
@@ -362,8 +376,6 @@
               </w:rPr>
               <w:t xml:space="preserve"> mengimplementasikan sistem informasi absensi yang dapat memindai keberadaan pengguna secara otomatis menggunakan medium WiFI</w:t>
             </w:r>
-            <w:bookmarkStart w:id="0" w:name="_GoBack"/>
-            <w:bookmarkEnd w:id="0"/>
             <w:r>
               <w:rPr>
                 <w:rFonts w:ascii="Times New Roman" w:hAnsi="Times New Roman"/>
@@ -600,6 +612,7 @@
           <w:id w:val="256182567"/>
           <w:citation/>
         </w:sdtPr>
+        <w:sdtEndPr/>
         <w:sdtContent>
           <w:r>
             <w:rPr>
@@ -662,6 +675,7 @@
           <w:id w:val="-153530805"/>
           <w:citation/>
         </w:sdtPr>
+        <w:sdtEndPr/>
         <w:sdtContent>
           <w:r>
             <w:rPr>
@@ -748,6 +762,7 @@
           <w:id w:val="-1158532196"/>
           <w:citation/>
         </w:sdtPr>
+        <w:sdtEndPr/>
         <w:sdtContent>
           <w:r>
             <w:rPr>
@@ -851,6 +866,7 @@
           <w:id w:val="-1082920415"/>
           <w:citation/>
         </w:sdtPr>
+        <w:sdtEndPr/>
         <w:sdtContent>
           <w:r>
             <w:rPr>
@@ -1086,24 +1102,14 @@
       <w:r>
         <w:t xml:space="preserve">Gambar </w:t>
       </w:r>
-      <w:r>
-        <w:fldChar w:fldCharType="begin"/>
-      </w:r>
-      <w:r>
-        <w:instrText xml:space="preserve"> SEQ Gambar \* ARABIC </w:instrText>
-      </w:r>
-      <w:r>
-        <w:fldChar w:fldCharType="separate"/>
-      </w:r>
-      <w:r>
-        <w:rPr>
-          <w:noProof/>
-        </w:rPr>
-        <w:t>1</w:t>
-      </w:r>
-      <w:r>
-        <w:fldChar w:fldCharType="end"/>
-      </w:r>
+      <w:fldSimple w:instr=" SEQ Gambar \* ARABIC ">
+        <w:r>
+          <w:rPr>
+            <w:noProof/>
+          </w:rPr>
+          <w:t>1</w:t>
+        </w:r>
+      </w:fldSimple>
       <w:r>
         <w:t>. Human Trait</w:t>
       </w:r>
@@ -1132,6 +1138,7 @@
           <w:id w:val="873278004"/>
           <w:citation/>
         </w:sdtPr>
+        <w:sdtEndPr/>
         <w:sdtContent>
           <w:r>
             <w:rPr>
@@ -1248,6 +1255,7 @@
           <w:id w:val="2064825586"/>
           <w:citation/>
         </w:sdtPr>
+        <w:sdtEndPr/>
         <w:sdtContent>
           <w:r>
             <w:rPr>
@@ -1339,24 +1347,14 @@
       <w:r>
         <w:t xml:space="preserve">Gambar </w:t>
       </w:r>
-      <w:r>
-        <w:fldChar w:fldCharType="begin"/>
-      </w:r>
-      <w:r>
-        <w:instrText xml:space="preserve"> SEQ Gambar \* ARABIC </w:instrText>
-      </w:r>
-      <w:r>
-        <w:fldChar w:fldCharType="separate"/>
-      </w:r>
-      <w:r>
-        <w:rPr>
-          <w:noProof/>
-        </w:rPr>
-        <w:t>2</w:t>
-      </w:r>
-      <w:r>
-        <w:fldChar w:fldCharType="end"/>
-      </w:r>
+      <w:fldSimple w:instr=" SEQ Gambar \* ARABIC ">
+        <w:r>
+          <w:rPr>
+            <w:noProof/>
+          </w:rPr>
+          <w:t>2</w:t>
+        </w:r>
+      </w:fldSimple>
       <w:r>
         <w:t>. Peta Jalan Penelitian</w:t>
       </w:r>
@@ -1479,6 +1477,7 @@
           <w:id w:val="-1470586092"/>
           <w:citation/>
         </w:sdtPr>
+        <w:sdtEndPr/>
         <w:sdtContent>
           <w:r>
             <w:rPr>
@@ -1685,24 +1684,14 @@
       <w:r>
         <w:t xml:space="preserve">Gambar </w:t>
       </w:r>
-      <w:r>
-        <w:fldChar w:fldCharType="begin"/>
-      </w:r>
-      <w:r>
-        <w:instrText xml:space="preserve"> SEQ Gambar \* ARABIC </w:instrText>
-      </w:r>
-      <w:r>
-        <w:fldChar w:fldCharType="separate"/>
-      </w:r>
-      <w:r>
-        <w:rPr>
-          <w:noProof/>
-        </w:rPr>
-        <w:t>3</w:t>
-      </w:r>
-      <w:r>
-        <w:fldChar w:fldCharType="end"/>
-      </w:r>
+      <w:fldSimple w:instr=" SEQ Gambar \* ARABIC ">
+        <w:r>
+          <w:rPr>
+            <w:noProof/>
+          </w:rPr>
+          <w:t>3</w:t>
+        </w:r>
+      </w:fldSimple>
       <w:r>
         <w:t>. Iteratif Model with RUP</w:t>
       </w:r>
@@ -2261,6 +2250,7 @@
           <w:id w:val="-151533455"/>
           <w:citation/>
         </w:sdtPr>
+        <w:sdtEndPr/>
         <w:sdtContent>
           <w:r>
             <w:rPr>
@@ -2334,6 +2324,7 @@
           <w:id w:val="1643463156"/>
           <w:citation/>
         </w:sdtPr>
+        <w:sdtEndPr/>
         <w:sdtContent>
           <w:r>
             <w:rPr>
@@ -2539,24 +2530,14 @@
       <w:r>
         <w:t xml:space="preserve">Gambar </w:t>
       </w:r>
-      <w:r>
-        <w:fldChar w:fldCharType="begin"/>
-      </w:r>
-      <w:r>
-        <w:instrText xml:space="preserve"> SEQ Gambar \* ARABIC </w:instrText>
-      </w:r>
-      <w:r>
-        <w:fldChar w:fldCharType="separate"/>
-      </w:r>
-      <w:r>
-        <w:rPr>
-          <w:noProof/>
-        </w:rPr>
-        <w:t>4</w:t>
-      </w:r>
-      <w:r>
-        <w:fldChar w:fldCharType="end"/>
-      </w:r>
+      <w:fldSimple w:instr=" SEQ Gambar \* ARABIC ">
+        <w:r>
+          <w:rPr>
+            <w:noProof/>
+          </w:rPr>
+          <w:t>4</w:t>
+        </w:r>
+      </w:fldSimple>
       <w:r>
         <w:t>. Black Box Testing</w:t>
       </w:r>
@@ -2916,24 +2897,14 @@
       <w:r>
         <w:t xml:space="preserve">Gambar </w:t>
       </w:r>
-      <w:r>
-        <w:fldChar w:fldCharType="begin"/>
-      </w:r>
-      <w:r>
-        <w:instrText xml:space="preserve"> SEQ Gambar \* ARABIC </w:instrText>
-      </w:r>
-      <w:r>
-        <w:fldChar w:fldCharType="separate"/>
-      </w:r>
-      <w:r>
-        <w:rPr>
-          <w:noProof/>
-        </w:rPr>
-        <w:t>5</w:t>
-      </w:r>
-      <w:r>
-        <w:fldChar w:fldCharType="end"/>
-      </w:r>
+      <w:fldSimple w:instr=" SEQ Gambar \* ARABIC ">
+        <w:r>
+          <w:rPr>
+            <w:noProof/>
+          </w:rPr>
+          <w:t>5</w:t>
+        </w:r>
+      </w:fldSimple>
       <w:r>
         <w:t>. Use Case Diagram</w:t>
       </w:r>
@@ -3008,24 +2979,14 @@
       <w:r>
         <w:t xml:space="preserve">Gambar </w:t>
       </w:r>
-      <w:r>
-        <w:fldChar w:fldCharType="begin"/>
-      </w:r>
-      <w:r>
-        <w:instrText xml:space="preserve"> SEQ Gambar \* ARABIC </w:instrText>
-      </w:r>
-      <w:r>
-        <w:fldChar w:fldCharType="separate"/>
-      </w:r>
-      <w:r>
-        <w:rPr>
-          <w:noProof/>
-        </w:rPr>
-        <w:t>6</w:t>
-      </w:r>
-      <w:r>
-        <w:fldChar w:fldCharType="end"/>
-      </w:r>
+      <w:fldSimple w:instr=" SEQ Gambar \* ARABIC ">
+        <w:r>
+          <w:rPr>
+            <w:noProof/>
+          </w:rPr>
+          <w:t>6</w:t>
+        </w:r>
+      </w:fldSimple>
       <w:r>
         <w:t>. Desain Database</w:t>
       </w:r>
@@ -3090,24 +3051,14 @@
       <w:r>
         <w:t xml:space="preserve">Gambar </w:t>
       </w:r>
-      <w:r>
-        <w:fldChar w:fldCharType="begin"/>
-      </w:r>
-      <w:r>
-        <w:instrText xml:space="preserve"> SEQ Gambar \* ARABIC </w:instrText>
-      </w:r>
-      <w:r>
-        <w:fldChar w:fldCharType="separate"/>
-      </w:r>
-      <w:r>
-        <w:rPr>
-          <w:noProof/>
-        </w:rPr>
-        <w:t>7</w:t>
-      </w:r>
-      <w:r>
-        <w:fldChar w:fldCharType="end"/>
-      </w:r>
+      <w:fldSimple w:instr=" SEQ Gambar \* ARABIC ">
+        <w:r>
+          <w:rPr>
+            <w:noProof/>
+          </w:rPr>
+          <w:t>7</w:t>
+        </w:r>
+      </w:fldSimple>
       <w:r>
         <w:t>. Sequence Diagram untuk Enroll Course</w:t>
       </w:r>
@@ -3180,24 +3131,14 @@
       <w:r>
         <w:t xml:space="preserve">Gambar </w:t>
       </w:r>
-      <w:r>
-        <w:fldChar w:fldCharType="begin"/>
-      </w:r>
-      <w:r>
-        <w:instrText xml:space="preserve"> SEQ Gambar \* ARABIC </w:instrText>
-      </w:r>
-      <w:r>
-        <w:fldChar w:fldCharType="separate"/>
-      </w:r>
-      <w:r>
-        <w:rPr>
-          <w:noProof/>
-        </w:rPr>
-        <w:t>8</w:t>
-      </w:r>
-      <w:r>
-        <w:fldChar w:fldCharType="end"/>
-      </w:r>
+      <w:fldSimple w:instr=" SEQ Gambar \* ARABIC ">
+        <w:r>
+          <w:rPr>
+            <w:noProof/>
+          </w:rPr>
+          <w:t>8</w:t>
+        </w:r>
+      </w:fldSimple>
       <w:r>
         <w:t>. Desain Visual Interface</w:t>
       </w:r>
@@ -4429,7 +4370,7 @@
         <w:sz w:val="20"/>
         <w:szCs w:val="20"/>
       </w:rPr>
-      <w:t>6</w:t>
+      <w:t>8</w:t>
     </w:r>
     <w:r>
       <w:rPr>
@@ -6089,7 +6030,6 @@
     <w:uiPriority w:val="99"/>
     <w:semiHidden/>
     <w:unhideWhenUsed/>
-    <w:qFormat/>
     <w:tblPr>
       <w:tblInd w:w="0" w:type="dxa"/>
       <w:tblCellMar>
@@ -6511,7 +6451,6 @@
     <w:uiPriority w:val="99"/>
     <w:semiHidden/>
     <w:unhideWhenUsed/>
-    <w:qFormat/>
     <w:tblPr>
       <w:tblInd w:w="0" w:type="dxa"/>
       <w:tblCellMar>
@@ -7645,6 +7584,13 @@
         </dgm:presLayoutVars>
       </dgm:prSet>
       <dgm:spPr/>
+      <dgm:t>
+        <a:bodyPr/>
+        <a:lstStyle/>
+        <a:p>
+          <a:endParaRPr lang="en-US"/>
+        </a:p>
+      </dgm:t>
     </dgm:pt>
     <dgm:pt modelId="{86538B7E-2463-4BDC-8F2A-7A609867EEB9}" type="pres">
       <dgm:prSet presAssocID="{C3A36588-B817-427B-9C62-D0603046E8D8}" presName="bullet3c" presStyleLbl="node1" presStyleIdx="2" presStyleCnt="3"/>
@@ -11233,7 +11179,7 @@
 </file>
 
 <file path=customXml/itemProps1.xml><?xml version="1.0" encoding="utf-8"?>
-<ds:datastoreItem xmlns:ds="http://schemas.openxmlformats.org/officeDocument/2006/customXml" ds:itemID="{746CA5B7-0F39-4258-995B-61684C8138DE}">
+<ds:datastoreItem xmlns:ds="http://schemas.openxmlformats.org/officeDocument/2006/customXml" ds:itemID="{1BD5F9F2-43F4-4302-BB01-0815956F96E2}">
   <ds:schemaRefs>
     <ds:schemaRef ds:uri="http://schemas.openxmlformats.org/officeDocument/2006/bibliography"/>
   </ds:schemaRefs>

</xml_diff>